<commit_message>
one missing figure up, countries sorted, and other misc.
</commit_message>
<xml_diff>
--- a/app/text/02-global-national-outlook/future_seafood_supply_1.docx
+++ b/app/text/02-global-national-outlook/future_seafood_supply_1.docx
@@ -5,7 +5,7 @@
     <w:p>
       <w:pPr>
         <w:rPr>
-          <w:rFonts w:ascii="Helvetica" w:eastAsia="Times New Roman" w:hAnsi="Helvetica" w:cs="Times New Roman"/>
+          <w:rFonts w:ascii="Helvetica" w:eastAsia="Times New Roman" w:hAnsi="Helvetica" w:cs="Arial"/>
           <w:sz w:val="20"/>
           <w:szCs w:val="20"/>
         </w:rPr>
@@ -16,15 +16,95 @@
           <w:sz w:val="20"/>
           <w:szCs w:val="20"/>
         </w:rPr>
-        <w:t>This figure shows the projected impacts of climate change and adaptation on the production of seafood from marine fisheries and aquaculture</w:t>
+        <w:t xml:space="preserve">This figure shows </w:t>
       </w:r>
       <w:r>
         <w:rPr>
-          <w:rFonts w:ascii="Helvetica" w:eastAsia="Times New Roman" w:hAnsi="Helvetica" w:cs="Times New Roman"/>
+          <w:rFonts w:ascii="Helvetica" w:eastAsia="Times New Roman" w:hAnsi="Helvetica" w:cs="Arial"/>
           <w:sz w:val="20"/>
           <w:szCs w:val="20"/>
         </w:rPr>
-        <w:t>.</w:t>
+        <w:t>h</w:t>
+      </w:r>
+      <w:r>
+        <w:rPr>
+          <w:rFonts w:ascii="Helvetica" w:eastAsia="Times New Roman" w:hAnsi="Helvetica" w:cs="Arial"/>
+          <w:sz w:val="20"/>
+          <w:szCs w:val="20"/>
+        </w:rPr>
+        <w:t xml:space="preserve">istorical seafood production and projected seafood production under climate change (RCPs 2.6-8.5) and either business-as-usual (BAU) or reformed fisheries and </w:t>
+      </w:r>
+      <w:proofErr w:type="spellStart"/>
+      <w:r>
+        <w:rPr>
+          <w:rFonts w:ascii="Helvetica" w:eastAsia="Times New Roman" w:hAnsi="Helvetica" w:cs="Arial"/>
+          <w:sz w:val="20"/>
+          <w:szCs w:val="20"/>
+        </w:rPr>
+        <w:t>mariculture</w:t>
+      </w:r>
+      <w:proofErr w:type="spellEnd"/>
+      <w:r>
+        <w:rPr>
+          <w:rFonts w:ascii="Helvetica" w:eastAsia="Times New Roman" w:hAnsi="Helvetica" w:cs="Arial"/>
+          <w:sz w:val="20"/>
+          <w:szCs w:val="20"/>
+        </w:rPr>
+        <w:t xml:space="preserve"> policies. BAU fisheries management assumes that current harvest rates degrade as populations shift into new management areas whereas reformed fisheries management assumes that economically optimal harvest rates are maintained as populations shift into new management areas. BAU finfish </w:t>
+      </w:r>
+      <w:proofErr w:type="spellStart"/>
+      <w:r>
+        <w:rPr>
+          <w:rFonts w:ascii="Helvetica" w:eastAsia="Times New Roman" w:hAnsi="Helvetica" w:cs="Arial"/>
+          <w:sz w:val="20"/>
+          <w:szCs w:val="20"/>
+        </w:rPr>
+        <w:t>mariculture</w:t>
+      </w:r>
+      <w:proofErr w:type="spellEnd"/>
+      <w:r>
+        <w:rPr>
+          <w:rFonts w:ascii="Helvetica" w:eastAsia="Times New Roman" w:hAnsi="Helvetica" w:cs="Arial"/>
+          <w:sz w:val="20"/>
+          <w:szCs w:val="20"/>
+        </w:rPr>
+        <w:t xml:space="preserve"> policies assume moderate advances in “fish in, fish out” (FIFO) ratios (values projected for 2030) while reformed finfish </w:t>
+      </w:r>
+      <w:proofErr w:type="spellStart"/>
+      <w:r>
+        <w:rPr>
+          <w:rFonts w:ascii="Helvetica" w:eastAsia="Times New Roman" w:hAnsi="Helvetica" w:cs="Arial"/>
+          <w:sz w:val="20"/>
+          <w:szCs w:val="20"/>
+        </w:rPr>
+        <w:t>mariculture</w:t>
+      </w:r>
+      <w:proofErr w:type="spellEnd"/>
+      <w:r>
+        <w:rPr>
+          <w:rFonts w:ascii="Helvetica" w:eastAsia="Times New Roman" w:hAnsi="Helvetica" w:cs="Arial"/>
+          <w:sz w:val="20"/>
+          <w:szCs w:val="20"/>
+        </w:rPr>
+        <w:t xml:space="preserve"> policies assume substantial advances in FIFO ratios (values projected for 2050). Bivalve </w:t>
+      </w:r>
+      <w:proofErr w:type="spellStart"/>
+      <w:r>
+        <w:rPr>
+          <w:rFonts w:ascii="Helvetica" w:eastAsia="Times New Roman" w:hAnsi="Helvetica" w:cs="Arial"/>
+          <w:sz w:val="20"/>
+          <w:szCs w:val="20"/>
+        </w:rPr>
+        <w:t>mariculture</w:t>
+      </w:r>
+      <w:proofErr w:type="spellEnd"/>
+      <w:r>
+        <w:rPr>
+          <w:rFonts w:ascii="Helvetica" w:eastAsia="Times New Roman" w:hAnsi="Helvetica" w:cs="Arial"/>
+          <w:sz w:val="20"/>
+          <w:szCs w:val="20"/>
+        </w:rPr>
+        <w:t xml:space="preserve"> is the same in both policy scenarios.</w:t>
       </w:r>
       <w:bookmarkStart w:id="0" w:name="_GoBack"/>
       <w:bookmarkEnd w:id="0"/>
@@ -697,7 +777,6 @@
   <w:style w:type="character" w:default="1" w:styleId="DefaultParagraphFont">
     <w:name w:val="Default Paragraph Font"/>
     <w:uiPriority w:val="1"/>
-    <w:semiHidden/>
     <w:unhideWhenUsed/>
   </w:style>
   <w:style w:type="table" w:default="1" w:styleId="TableNormal">

</xml_diff>

<commit_message>
last of the plots and captions. now just country testing
</commit_message>
<xml_diff>
--- a/app/text/02-global-national-outlook/future_seafood_supply_1.docx
+++ b/app/text/02-global-national-outlook/future_seafood_supply_1.docx
@@ -104,10 +104,44 @@
           <w:sz w:val="20"/>
           <w:szCs w:val="20"/>
         </w:rPr>
-        <w:t xml:space="preserve"> is the same in both policy scenarios.</w:t>
+        <w:t xml:space="preserve"> is the same in both policy scen</w:t>
       </w:r>
       <w:bookmarkStart w:id="0" w:name="_GoBack"/>
       <w:bookmarkEnd w:id="0"/>
+      <w:r>
+        <w:rPr>
+          <w:rFonts w:ascii="Helvetica" w:eastAsia="Times New Roman" w:hAnsi="Helvetica" w:cs="Arial"/>
+          <w:sz w:val="20"/>
+          <w:szCs w:val="20"/>
+        </w:rPr>
+        <w:t>arios.</w:t>
+      </w:r>
+      <w:r>
+        <w:rPr>
+          <w:rFonts w:ascii="Helvetica" w:eastAsia="Times New Roman" w:hAnsi="Helvetica" w:cs="Arial"/>
+          <w:sz w:val="20"/>
+          <w:szCs w:val="20"/>
+        </w:rPr>
+        <w:t xml:space="preserve"> </w:t>
+      </w:r>
+      <w:proofErr w:type="spellStart"/>
+      <w:r>
+        <w:rPr>
+          <w:rFonts w:ascii="Helvetica" w:eastAsia="Times New Roman" w:hAnsi="Helvetica" w:cs="Arial"/>
+          <w:sz w:val="20"/>
+          <w:szCs w:val="20"/>
+        </w:rPr>
+        <w:t>Mariculture</w:t>
+      </w:r>
+      <w:proofErr w:type="spellEnd"/>
+      <w:r>
+        <w:rPr>
+          <w:rFonts w:ascii="Helvetica" w:eastAsia="Times New Roman" w:hAnsi="Helvetica" w:cs="Arial"/>
+          <w:sz w:val="20"/>
+          <w:szCs w:val="20"/>
+        </w:rPr>
+        <w:t xml:space="preserve"> is assumed to occur in proportion to projected 2100 human population size. </w:t>
+      </w:r>
     </w:p>
     <w:sectPr>
       <w:pgSz w:w="12240" w:h="15840"/>

</xml_diff>